<commit_message>
Resumen de recuros relativos a bioentidades #3
</commit_message>
<xml_diff>
--- a/es.rcs.tfm/es.rcs.tfm.doc/material/S01-02_01 - Resumen bioentidades.docx
+++ b/es.rcs.tfm/es.rcs.tfm.doc/material/S01-02_01 - Resumen bioentidades.docx
@@ -4,12 +4,26 @@
   <w:body>
     <w:p>
       <w:pPr>
-        <w:rPr>
-          <w:lang w:val="en-US"/>
-        </w:rPr>
-      </w:pPr>
-      <w:bookmarkStart w:id="0" w:name="_GoBack"/>
-      <w:bookmarkEnd w:id="0"/>
+        <w:pStyle w:val="Ttulo1"/>
+        <w:rPr>
+          <w:lang w:val="en-US"/>
+        </w:rPr>
+      </w:pPr>
+      <w:proofErr w:type="spellStart"/>
+      <w:r>
+        <w:rPr>
+          <w:lang w:val="en-US"/>
+        </w:rPr>
+        <w:t>DataSets</w:t>
+      </w:r>
+      <w:proofErr w:type="spellEnd"/>
+    </w:p>
+    <w:p>
+      <w:pPr>
+        <w:rPr>
+          <w:lang w:val="en-US"/>
+        </w:rPr>
+      </w:pPr>
       <w:r>
         <w:rPr>
           <w:lang w:val="en-US"/>
@@ -113,12 +127,14 @@
           <w:lang w:val="en-US"/>
         </w:rPr>
       </w:pPr>
+      <w:proofErr w:type="spellStart"/>
       <w:r>
         <w:rPr>
           <w:lang w:val="en-US"/>
         </w:rPr>
         <w:t>ClinVar</w:t>
       </w:r>
+      <w:proofErr w:type="spellEnd"/>
     </w:p>
     <w:p>
       <w:pPr>
@@ -171,6 +187,7 @@
     </w:p>
     <w:p>
       <w:pPr>
+        <w:pStyle w:val="Ttulo1"/>
         <w:rPr>
           <w:lang w:val="en-US"/>
         </w:rPr>
@@ -211,12 +228,14 @@
           <w:lang w:val="en-US"/>
         </w:rPr>
       </w:pPr>
+      <w:proofErr w:type="spellStart"/>
       <w:r>
         <w:rPr>
           <w:lang w:val="en-US"/>
         </w:rPr>
         <w:t>tmVar</w:t>
       </w:r>
+      <w:proofErr w:type="spellEnd"/>
     </w:p>
     <w:p>
       <w:pPr>
@@ -247,12 +266,14 @@
           <w:lang w:val="en-US"/>
         </w:rPr>
       </w:pPr>
+      <w:proofErr w:type="spellStart"/>
       <w:r>
         <w:rPr>
           <w:lang w:val="en-US"/>
         </w:rPr>
         <w:t>MutationFinder</w:t>
       </w:r>
+      <w:proofErr w:type="spellEnd"/>
     </w:p>
     <w:p>
       <w:pPr>
@@ -301,12 +322,14 @@
           <w:lang w:val="en-US"/>
         </w:rPr>
       </w:pPr>
+      <w:proofErr w:type="spellStart"/>
       <w:r>
         <w:rPr>
           <w:lang w:val="en-US"/>
         </w:rPr>
         <w:t>GNormPlus</w:t>
       </w:r>
+      <w:proofErr w:type="spellEnd"/>
     </w:p>
     <w:p>
       <w:pPr>
@@ -337,12 +360,14 @@
           <w:lang w:val="en-US"/>
         </w:rPr>
       </w:pPr>
+      <w:proofErr w:type="spellStart"/>
       <w:r>
         <w:rPr>
           <w:lang w:val="en-US"/>
         </w:rPr>
         <w:t>ChemSpot</w:t>
       </w:r>
+      <w:proofErr w:type="spellEnd"/>
     </w:p>
     <w:p>
       <w:pPr>
@@ -355,12 +380,14 @@
           <w:lang w:val="en-US"/>
         </w:rPr>
       </w:pPr>
+      <w:proofErr w:type="spellStart"/>
       <w:r>
         <w:rPr>
           <w:lang w:val="en-US"/>
         </w:rPr>
         <w:t>tmChem</w:t>
       </w:r>
+      <w:proofErr w:type="spellEnd"/>
     </w:p>
     <w:p>
       <w:pPr>
@@ -476,6 +503,185 @@
     <w:p>
       <w:pPr>
         <w:pStyle w:val="Prrafodelista"/>
+        <w:numPr>
+          <w:ilvl w:val="1"/>
+          <w:numId w:val="3"/>
+        </w:numPr>
+        <w:rPr>
+          <w:lang w:val="en-US"/>
+        </w:rPr>
+      </w:pPr>
+      <w:proofErr w:type="spellStart"/>
+      <w:r>
+        <w:rPr>
+          <w:lang w:val="en-US"/>
+        </w:rPr>
+        <w:t>BioBert</w:t>
+      </w:r>
+      <w:proofErr w:type="spellEnd"/>
+      <w:r>
+        <w:rPr>
+          <w:lang w:val="en-US"/>
+        </w:rPr>
+        <w:tab/>
+        <w:t xml:space="preserve">: </w:t>
+      </w:r>
+      <w:hyperlink r:id="rId7" w:history="1">
+        <w:r>
+          <w:rPr>
+            <w:lang w:val="en-US"/>
+          </w:rPr>
+          <w:t>https://github.com/dmis-lab/biobert</w:t>
+        </w:r>
+      </w:hyperlink>
+      <w:r>
+        <w:rPr>
+          <w:lang w:val="en-US"/>
+        </w:rPr>
+        <w:t>.</w:t>
+      </w:r>
+      <w:r>
+        <w:rPr>
+          <w:lang w:val="en-US"/>
+        </w:rPr>
+        <w:t xml:space="preserve"> </w:t>
+      </w:r>
+      <w:r>
+        <w:rPr>
+          <w:lang w:val="en-US"/>
+        </w:rPr>
+        <w:t xml:space="preserve">This repository provides fine-tuning codes of </w:t>
+      </w:r>
+      <w:proofErr w:type="spellStart"/>
+      <w:r>
+        <w:rPr>
+          <w:lang w:val="en-US"/>
+        </w:rPr>
+        <w:t>BioBERT</w:t>
+      </w:r>
+      <w:proofErr w:type="spellEnd"/>
+      <w:r>
+        <w:rPr>
+          <w:lang w:val="en-US"/>
+        </w:rPr>
+        <w:t xml:space="preserve">, a language representation model for biomedical domain, especially designed for biomedical text mining tasks such as biomedical named entity recognition, relation extraction, question answering, etc. </w:t>
+      </w:r>
+      <w:proofErr w:type="spellStart"/>
+      <w:r>
+        <w:rPr>
+          <w:lang w:val="en-US"/>
+        </w:rPr>
+        <w:t>Please</w:t>
+      </w:r>
+      <w:proofErr w:type="spellEnd"/>
+      <w:r>
+        <w:rPr>
+          <w:lang w:val="en-US"/>
+        </w:rPr>
+        <w:t xml:space="preserve"> </w:t>
+      </w:r>
+      <w:proofErr w:type="spellStart"/>
+      <w:r>
+        <w:rPr>
+          <w:lang w:val="en-US"/>
+        </w:rPr>
+        <w:t>refer</w:t>
+      </w:r>
+      <w:proofErr w:type="spellEnd"/>
+      <w:r>
+        <w:rPr>
+          <w:lang w:val="en-US"/>
+        </w:rPr>
+        <w:t xml:space="preserve"> </w:t>
+      </w:r>
+      <w:proofErr w:type="spellStart"/>
+      <w:r>
+        <w:rPr>
+          <w:lang w:val="en-US"/>
+        </w:rPr>
+        <w:t>to</w:t>
+      </w:r>
+      <w:proofErr w:type="spellEnd"/>
+      <w:r>
+        <w:rPr>
+          <w:lang w:val="en-US"/>
+        </w:rPr>
+        <w:t xml:space="preserve"> </w:t>
+      </w:r>
+      <w:proofErr w:type="spellStart"/>
+      <w:r>
+        <w:rPr>
+          <w:lang w:val="en-US"/>
+        </w:rPr>
+        <w:t>our</w:t>
+      </w:r>
+      <w:proofErr w:type="spellEnd"/>
+      <w:r>
+        <w:rPr>
+          <w:lang w:val="en-US"/>
+        </w:rPr>
+        <w:t xml:space="preserve"> </w:t>
+      </w:r>
+      <w:proofErr w:type="spellStart"/>
+      <w:r>
+        <w:rPr>
+          <w:lang w:val="en-US"/>
+        </w:rPr>
+        <w:t>paper</w:t>
+      </w:r>
+      <w:proofErr w:type="spellEnd"/>
+      <w:r>
+        <w:rPr>
+          <w:lang w:val="en-US"/>
+        </w:rPr>
+        <w:t> </w:t>
+      </w:r>
+      <w:hyperlink r:id="rId8" w:history="1">
+        <w:r>
+          <w:rPr>
+            <w:lang w:val="en-US"/>
+          </w:rPr>
+          <w:t>BioBERT: a pre-trained biomedical language representation model for biomedical text mining</w:t>
+        </w:r>
+      </w:hyperlink>
+      <w:r>
+        <w:rPr>
+          <w:lang w:val="en-US"/>
+        </w:rPr>
+        <w:t> </w:t>
+      </w:r>
+      <w:proofErr w:type="spellStart"/>
+      <w:r>
+        <w:rPr>
+          <w:lang w:val="en-US"/>
+        </w:rPr>
+        <w:t>for</w:t>
+      </w:r>
+      <w:proofErr w:type="spellEnd"/>
+      <w:r>
+        <w:rPr>
+          <w:lang w:val="en-US"/>
+        </w:rPr>
+        <w:t xml:space="preserve"> more </w:t>
+      </w:r>
+      <w:proofErr w:type="spellStart"/>
+      <w:r>
+        <w:rPr>
+          <w:lang w:val="en-US"/>
+        </w:rPr>
+        <w:t>details</w:t>
+      </w:r>
+      <w:proofErr w:type="spellEnd"/>
+      <w:r>
+        <w:rPr>
+          <w:lang w:val="en-US"/>
+        </w:rPr>
+        <w:t>.</w:t>
+      </w:r>
+    </w:p>
+    <w:p>
+      <w:pPr>
+        <w:pStyle w:val="Prrafodelista"/>
         <w:ind w:left="1440"/>
         <w:rPr>
           <w:lang w:val="en-US"/>
@@ -484,27 +690,48 @@
     </w:p>
     <w:p>
       <w:pPr>
-        <w:pStyle w:val="Prrafodelista"/>
-        <w:ind w:left="1440"/>
-        <w:rPr>
-          <w:lang w:val="en-US"/>
-        </w:rPr>
-      </w:pPr>
-    </w:p>
-    <w:p>
-      <w:pPr>
-        <w:rPr>
-          <w:color w:val="000000"/>
-          <w:shd w:val="clear" w:color="auto" w:fill="FFFFFF"/>
-        </w:rPr>
-      </w:pPr>
-      <w:r>
-        <w:rPr>
-          <w:color w:val="000000"/>
-          <w:shd w:val="clear" w:color="auto" w:fill="FFFFFF"/>
-        </w:rPr>
-        <w:t>Relations between entities</w:t>
-      </w:r>
+        <w:pStyle w:val="Ttulo1"/>
+        <w:rPr>
+          <w:shd w:val="clear" w:color="auto" w:fill="FFFFFF"/>
+        </w:rPr>
+      </w:pPr>
+      <w:proofErr w:type="spellStart"/>
+      <w:r>
+        <w:rPr>
+          <w:shd w:val="clear" w:color="auto" w:fill="FFFFFF"/>
+        </w:rPr>
+        <w:lastRenderedPageBreak/>
+        <w:t>Relations</w:t>
+      </w:r>
+      <w:proofErr w:type="spellEnd"/>
+      <w:r>
+        <w:rPr>
+          <w:shd w:val="clear" w:color="auto" w:fill="FFFFFF"/>
+        </w:rPr>
+        <w:t xml:space="preserve"> </w:t>
+      </w:r>
+      <w:proofErr w:type="spellStart"/>
+      <w:r>
+        <w:rPr>
+          <w:shd w:val="clear" w:color="auto" w:fill="FFFFFF"/>
+        </w:rPr>
+        <w:t>between</w:t>
+      </w:r>
+      <w:proofErr w:type="spellEnd"/>
+      <w:r>
+        <w:rPr>
+          <w:shd w:val="clear" w:color="auto" w:fill="FFFFFF"/>
+        </w:rPr>
+        <w:t xml:space="preserve"> </w:t>
+      </w:r>
+      <w:proofErr w:type="spellStart"/>
+      <w:r>
+        <w:rPr>
+          <w:shd w:val="clear" w:color="auto" w:fill="FFFFFF"/>
+        </w:rPr>
+        <w:t>entities</w:t>
+      </w:r>
+      <w:proofErr w:type="spellEnd"/>
     </w:p>
     <w:p>
       <w:pPr>
@@ -548,6 +775,7 @@
           <w:shd w:val="clear" w:color="auto" w:fill="FFFFFF"/>
         </w:rPr>
       </w:pPr>
+      <w:proofErr w:type="spellStart"/>
       <w:r>
         <w:rPr>
           <w:color w:val="000000"/>
@@ -555,6 +783,7 @@
         </w:rPr>
         <w:t>PharmGKB</w:t>
       </w:r>
+      <w:proofErr w:type="spellEnd"/>
     </w:p>
     <w:p>
       <w:pPr>
@@ -568,6 +797,7 @@
           <w:shd w:val="clear" w:color="auto" w:fill="FFFFFF"/>
         </w:rPr>
       </w:pPr>
+      <w:proofErr w:type="spellStart"/>
       <w:r>
         <w:rPr>
           <w:color w:val="000000"/>
@@ -575,6 +805,7 @@
         </w:rPr>
         <w:t>DrugBank</w:t>
       </w:r>
+      <w:proofErr w:type="spellEnd"/>
     </w:p>
     <w:p>
       <w:pPr>
@@ -611,16 +842,25 @@
           <w:shd w:val="clear" w:color="auto" w:fill="FFFFFF"/>
           <w:lang w:val="en-US"/>
         </w:rPr>
-        <w:t xml:space="preserve">extracted gene/protein and mutation names from texts and mapped them using a protein sequence filter in addition to co-occurrence information. Their gene-filtering tool checks amino acid sequences from NCBI RefSeq and </w:t>
-      </w:r>
-      <w:r>
-        <w:rPr>
-          <w:color w:val="000000"/>
-          <w:shd w:val="clear" w:color="auto" w:fill="FFFFFF"/>
-          <w:lang w:val="en-US"/>
-        </w:rPr>
-        <w:lastRenderedPageBreak/>
-        <w:t>compares them with wild type amino-acid information containing mutation names</w:t>
+        <w:t xml:space="preserve">extracted gene/protein and mutation names from texts and mapped them using a protein sequence filter in addition to co-occurrence information. Their gene-filtering tool checks amino acid sequences from NCBI </w:t>
+      </w:r>
+      <w:proofErr w:type="spellStart"/>
+      <w:r>
+        <w:rPr>
+          <w:color w:val="000000"/>
+          <w:shd w:val="clear" w:color="auto" w:fill="FFFFFF"/>
+          <w:lang w:val="en-US"/>
+        </w:rPr>
+        <w:t>RefSeq</w:t>
+      </w:r>
+      <w:proofErr w:type="spellEnd"/>
+      <w:r>
+        <w:rPr>
+          <w:color w:val="000000"/>
+          <w:shd w:val="clear" w:color="auto" w:fill="FFFFFF"/>
+          <w:lang w:val="en-US"/>
+        </w:rPr>
+        <w:t xml:space="preserve"> and compares them with wild type amino-acid information containing mutation names</w:t>
       </w:r>
     </w:p>
     <w:p>
@@ -666,13 +906,23 @@
           <w:lang w:val="en-US"/>
         </w:rPr>
       </w:pPr>
-      <w:r>
-        <w:rPr>
-          <w:color w:val="000000"/>
-          <w:shd w:val="clear" w:color="auto" w:fill="FFFFFF"/>
-          <w:lang w:val="en-US"/>
-        </w:rPr>
-        <w:t>SNPshot: sentence-level co-occurrence and pre-defined keywords to identify relations between entities</w:t>
+      <w:proofErr w:type="spellStart"/>
+      <w:r>
+        <w:rPr>
+          <w:color w:val="000000"/>
+          <w:shd w:val="clear" w:color="auto" w:fill="FFFFFF"/>
+          <w:lang w:val="en-US"/>
+        </w:rPr>
+        <w:t>SNPshot</w:t>
+      </w:r>
+      <w:proofErr w:type="spellEnd"/>
+      <w:r>
+        <w:rPr>
+          <w:color w:val="000000"/>
+          <w:shd w:val="clear" w:color="auto" w:fill="FFFFFF"/>
+          <w:lang w:val="en-US"/>
+        </w:rPr>
+        <w:t>: sentence-level co-occurrence and pre-defined keywords to identify relations between entities</w:t>
       </w:r>
     </w:p>
     <w:p>
@@ -732,13 +982,23 @@
           <w:lang w:val="en-US"/>
         </w:rPr>
       </w:pPr>
-      <w:r>
-        <w:rPr>
-          <w:color w:val="000000"/>
-          <w:shd w:val="clear" w:color="auto" w:fill="FFFFFF"/>
-          <w:lang w:val="en-US"/>
-        </w:rPr>
-        <w:t>DeepDive to extract gene-gene interactions from sentences and achieved reasonable precision on a large-scale literature test set</w:t>
+      <w:proofErr w:type="spellStart"/>
+      <w:r>
+        <w:rPr>
+          <w:color w:val="000000"/>
+          <w:shd w:val="clear" w:color="auto" w:fill="FFFFFF"/>
+          <w:lang w:val="en-US"/>
+        </w:rPr>
+        <w:t>DeepDive</w:t>
+      </w:r>
+      <w:proofErr w:type="spellEnd"/>
+      <w:r>
+        <w:rPr>
+          <w:color w:val="000000"/>
+          <w:shd w:val="clear" w:color="auto" w:fill="FFFFFF"/>
+          <w:lang w:val="en-US"/>
+        </w:rPr>
+        <w:t xml:space="preserve"> to extract gene-gene interactions from sentences and achieved reasonable precision on a large-scale literature test set</w:t>
       </w:r>
     </w:p>
     <w:p>
@@ -842,32 +1102,55 @@
     </w:p>
     <w:p>
       <w:pPr>
-        <w:rPr>
-          <w:color w:val="000000"/>
-          <w:shd w:val="clear" w:color="auto" w:fill="FFFFFF"/>
-          <w:lang w:val="en-US"/>
-        </w:rPr>
-      </w:pPr>
-      <w:r>
-        <w:rPr>
-          <w:color w:val="000000"/>
-          <w:shd w:val="clear" w:color="auto" w:fill="FFFFFF"/>
-          <w:lang w:val="en-US"/>
-        </w:rPr>
-        <w:br w:type="page"/>
-      </w:r>
-    </w:p>
-    <w:p>
-      <w:pPr>
         <w:pStyle w:val="Ttulo1"/>
-      </w:pPr>
-      <w:r>
-        <w:lastRenderedPageBreak/>
-        <w:t>Tratamiento a nivel de document</w:t>
-      </w:r>
-      <w:r>
+        <w:rPr>
+          <w:lang w:val="en-US"/>
+        </w:rPr>
+      </w:pPr>
+      <w:bookmarkStart w:id="0" w:name="_GoBack"/>
+      <w:bookmarkEnd w:id="0"/>
+      <w:proofErr w:type="spellStart"/>
+      <w:r>
+        <w:rPr>
+          <w:lang w:val="en-US"/>
+        </w:rPr>
+        <w:t>Tratamiento</w:t>
+      </w:r>
+      <w:proofErr w:type="spellEnd"/>
+      <w:r>
+        <w:rPr>
+          <w:lang w:val="en-US"/>
+        </w:rPr>
+        <w:t xml:space="preserve"> a </w:t>
+      </w:r>
+      <w:proofErr w:type="spellStart"/>
+      <w:r>
+        <w:rPr>
+          <w:lang w:val="en-US"/>
+        </w:rPr>
+        <w:t>nivel</w:t>
+      </w:r>
+      <w:proofErr w:type="spellEnd"/>
+      <w:r>
+        <w:rPr>
+          <w:lang w:val="en-US"/>
+        </w:rPr>
+        <w:t xml:space="preserve"> de </w:t>
+      </w:r>
+      <w:proofErr w:type="spellStart"/>
+      <w:r>
+        <w:rPr>
+          <w:lang w:val="en-US"/>
+        </w:rPr>
+        <w:t>document</w:t>
+      </w:r>
+      <w:r>
+        <w:rPr>
+          <w:lang w:val="en-US"/>
+        </w:rPr>
         <w:t>o</w:t>
       </w:r>
+      <w:proofErr w:type="spellEnd"/>
     </w:p>
     <w:p>
       <w:pPr>
@@ -919,6 +1202,11 @@
       </w:r>
     </w:p>
     <w:p>
+      <w:pPr>
+        <w:rPr>
+          <w:lang w:val="en-US"/>
+        </w:rPr>
+      </w:pPr>
       <w:r>
         <w:rPr>
           <w:lang w:val="en-US"/>
@@ -939,7 +1227,7 @@
         </w:rPr>
         <w:t>BEST own dictionary-based named-entity extraction module which is available at </w:t>
       </w:r>
-      <w:hyperlink r:id="rId7" w:tgtFrame="_blank" w:history="1">
+      <w:hyperlink r:id="rId9" w:tgtFrame="_blank" w:history="1">
         <w:r>
           <w:rPr>
             <w:rStyle w:val="Hipervnculo"/>
@@ -961,8 +1249,9 @@
         <w:rPr>
           <w:noProof/>
         </w:rPr>
+        <w:lastRenderedPageBreak/>
         <w:drawing>
-          <wp:inline distT="0" distB="0" distL="0" distR="0" wp14:anchorId="3EA2B217" wp14:editId="0296E9D6">
+          <wp:inline distT="0" distB="0" distL="0" distR="0" wp14:anchorId="53BC2DE4" wp14:editId="7539739E">
             <wp:extent cx="5400040" cy="3598545"/>
             <wp:effectExtent l="0" t="0" r="0" b="1905"/>
             <wp:docPr id="1" name="Imagen 1"/>
@@ -977,7 +1266,7 @@
                     <pic:cNvPicPr/>
                   </pic:nvPicPr>
                   <pic:blipFill>
-                    <a:blip r:embed="rId8"/>
+                    <a:blip r:embed="rId10"/>
                     <a:stretch>
                       <a:fillRect/>
                     </a:stretch>
@@ -1022,7 +1311,43 @@
           <w:shd w:val="clear" w:color="auto" w:fill="FFFFFF"/>
           <w:lang w:val="en-US"/>
         </w:rPr>
-        <w:t>Apache Solr v.4.9, a Lucene-based search platform, where the Solr’s indexing structure and ranking system were logically redefined to score entities</w:t>
+        <w:t xml:space="preserve">Apache </w:t>
+      </w:r>
+      <w:proofErr w:type="spellStart"/>
+      <w:r>
+        <w:rPr>
+          <w:color w:val="000000"/>
+          <w:shd w:val="clear" w:color="auto" w:fill="FFFFFF"/>
+          <w:lang w:val="en-US"/>
+        </w:rPr>
+        <w:t>Solr</w:t>
+      </w:r>
+      <w:proofErr w:type="spellEnd"/>
+      <w:r>
+        <w:rPr>
+          <w:color w:val="000000"/>
+          <w:shd w:val="clear" w:color="auto" w:fill="FFFFFF"/>
+          <w:lang w:val="en-US"/>
+        </w:rPr>
+        <w:t xml:space="preserve"> v.4.9, a Lucene-based search platform, where the </w:t>
+      </w:r>
+      <w:proofErr w:type="spellStart"/>
+      <w:r>
+        <w:rPr>
+          <w:color w:val="000000"/>
+          <w:shd w:val="clear" w:color="auto" w:fill="FFFFFF"/>
+          <w:lang w:val="en-US"/>
+        </w:rPr>
+        <w:t>Solr’s</w:t>
+      </w:r>
+      <w:proofErr w:type="spellEnd"/>
+      <w:r>
+        <w:rPr>
+          <w:color w:val="000000"/>
+          <w:shd w:val="clear" w:color="auto" w:fill="FFFFFF"/>
+          <w:lang w:val="en-US"/>
+        </w:rPr>
+        <w:t xml:space="preserve"> indexing structure and ranking system were logically redefined to score entities</w:t>
       </w:r>
       <w:r>
         <w:rPr>
@@ -1070,7 +1395,151 @@
           <w:shd w:val="clear" w:color="auto" w:fill="FFFFFF"/>
           <w:lang w:val="en-US"/>
         </w:rPr>
-        <w:t>iomedical entities into the following four groups: gene_group, chem_group, disease_group, and pathway_group. In the gene_group, genes/proteins, targets, transcription factors, and miRNAs are included. Chemical compounds, drugs, and toxins are included in the chem_group. Diseases and pathways are included in the disease_group and the pathway_group, respectively</w:t>
+        <w:t xml:space="preserve">iomedical entities into the following four groups: </w:t>
+      </w:r>
+      <w:proofErr w:type="spellStart"/>
+      <w:r>
+        <w:rPr>
+          <w:color w:val="000000"/>
+          <w:shd w:val="clear" w:color="auto" w:fill="FFFFFF"/>
+          <w:lang w:val="en-US"/>
+        </w:rPr>
+        <w:t>gene_group</w:t>
+      </w:r>
+      <w:proofErr w:type="spellEnd"/>
+      <w:r>
+        <w:rPr>
+          <w:color w:val="000000"/>
+          <w:shd w:val="clear" w:color="auto" w:fill="FFFFFF"/>
+          <w:lang w:val="en-US"/>
+        </w:rPr>
+        <w:t xml:space="preserve">, </w:t>
+      </w:r>
+      <w:proofErr w:type="spellStart"/>
+      <w:r>
+        <w:rPr>
+          <w:color w:val="000000"/>
+          <w:shd w:val="clear" w:color="auto" w:fill="FFFFFF"/>
+          <w:lang w:val="en-US"/>
+        </w:rPr>
+        <w:t>chem_group</w:t>
+      </w:r>
+      <w:proofErr w:type="spellEnd"/>
+      <w:r>
+        <w:rPr>
+          <w:color w:val="000000"/>
+          <w:shd w:val="clear" w:color="auto" w:fill="FFFFFF"/>
+          <w:lang w:val="en-US"/>
+        </w:rPr>
+        <w:t xml:space="preserve">, </w:t>
+      </w:r>
+      <w:proofErr w:type="spellStart"/>
+      <w:r>
+        <w:rPr>
+          <w:color w:val="000000"/>
+          <w:shd w:val="clear" w:color="auto" w:fill="FFFFFF"/>
+          <w:lang w:val="en-US"/>
+        </w:rPr>
+        <w:t>disease_group</w:t>
+      </w:r>
+      <w:proofErr w:type="spellEnd"/>
+      <w:r>
+        <w:rPr>
+          <w:color w:val="000000"/>
+          <w:shd w:val="clear" w:color="auto" w:fill="FFFFFF"/>
+          <w:lang w:val="en-US"/>
+        </w:rPr>
+        <w:t xml:space="preserve">, and </w:t>
+      </w:r>
+      <w:proofErr w:type="spellStart"/>
+      <w:r>
+        <w:rPr>
+          <w:color w:val="000000"/>
+          <w:shd w:val="clear" w:color="auto" w:fill="FFFFFF"/>
+          <w:lang w:val="en-US"/>
+        </w:rPr>
+        <w:t>pathway_group</w:t>
+      </w:r>
+      <w:proofErr w:type="spellEnd"/>
+      <w:r>
+        <w:rPr>
+          <w:color w:val="000000"/>
+          <w:shd w:val="clear" w:color="auto" w:fill="FFFFFF"/>
+          <w:lang w:val="en-US"/>
+        </w:rPr>
+        <w:t xml:space="preserve">. In the </w:t>
+      </w:r>
+      <w:proofErr w:type="spellStart"/>
+      <w:r>
+        <w:rPr>
+          <w:color w:val="000000"/>
+          <w:shd w:val="clear" w:color="auto" w:fill="FFFFFF"/>
+          <w:lang w:val="en-US"/>
+        </w:rPr>
+        <w:t>gene_group</w:t>
+      </w:r>
+      <w:proofErr w:type="spellEnd"/>
+      <w:r>
+        <w:rPr>
+          <w:color w:val="000000"/>
+          <w:shd w:val="clear" w:color="auto" w:fill="FFFFFF"/>
+          <w:lang w:val="en-US"/>
+        </w:rPr>
+        <w:t xml:space="preserve">, genes/proteins, targets, transcription factors, and miRNAs are included. Chemical compounds, drugs, and toxins are included in the </w:t>
+      </w:r>
+      <w:proofErr w:type="spellStart"/>
+      <w:r>
+        <w:rPr>
+          <w:color w:val="000000"/>
+          <w:shd w:val="clear" w:color="auto" w:fill="FFFFFF"/>
+          <w:lang w:val="en-US"/>
+        </w:rPr>
+        <w:t>chem_group</w:t>
+      </w:r>
+      <w:proofErr w:type="spellEnd"/>
+      <w:r>
+        <w:rPr>
+          <w:color w:val="000000"/>
+          <w:shd w:val="clear" w:color="auto" w:fill="FFFFFF"/>
+          <w:lang w:val="en-US"/>
+        </w:rPr>
+        <w:t xml:space="preserve">. Diseases and pathways are included in the </w:t>
+      </w:r>
+      <w:proofErr w:type="spellStart"/>
+      <w:r>
+        <w:rPr>
+          <w:color w:val="000000"/>
+          <w:shd w:val="clear" w:color="auto" w:fill="FFFFFF"/>
+          <w:lang w:val="en-US"/>
+        </w:rPr>
+        <w:t>disease_group</w:t>
+      </w:r>
+      <w:proofErr w:type="spellEnd"/>
+      <w:r>
+        <w:rPr>
+          <w:color w:val="000000"/>
+          <w:shd w:val="clear" w:color="auto" w:fill="FFFFFF"/>
+          <w:lang w:val="en-US"/>
+        </w:rPr>
+        <w:t xml:space="preserve"> and the </w:t>
+      </w:r>
+      <w:proofErr w:type="spellStart"/>
+      <w:r>
+        <w:rPr>
+          <w:color w:val="000000"/>
+          <w:shd w:val="clear" w:color="auto" w:fill="FFFFFF"/>
+          <w:lang w:val="en-US"/>
+        </w:rPr>
+        <w:t>pathway_group</w:t>
+      </w:r>
+      <w:proofErr w:type="spellEnd"/>
+      <w:r>
+        <w:rPr>
+          <w:color w:val="000000"/>
+          <w:shd w:val="clear" w:color="auto" w:fill="FFFFFF"/>
+          <w:lang w:val="en-US"/>
+        </w:rPr>
+        <w:t>, respectively</w:t>
       </w:r>
     </w:p>
     <w:p>
@@ -1166,6 +1635,7 @@
     </w:p>
     <w:p>
       <w:r>
+        <w:lastRenderedPageBreak/>
         <w:t xml:space="preserve">PROCESO: </w:t>
       </w:r>
       <w:r>
@@ -1186,7 +1656,7 @@
       <w:r>
         <w:t xml:space="preserve"> y obtiene las entidades relacionadas y los artículos de PubMed que se corresponden a la búsqueda. Ver el score que produce: </w:t>
       </w:r>
-      <w:hyperlink r:id="rId9" w:history="1">
+      <w:hyperlink r:id="rId11" w:history="1">
         <w:r>
           <w:rPr>
             <w:rStyle w:val="Hipervnculo"/>
@@ -1200,7 +1670,15 @@
     </w:p>
     <w:p>
       <w:r>
-        <w:t xml:space="preserve">Desde BRONCO se localiza el nombre normalizado de la Entidad Biomédica “mutación” de la consulta (p.e. de la mutación </w:t>
+        <w:t>Desde BRONCO se localiza el nombre normalizado de la Entidad Biomédica “mutación” de la consulta (</w:t>
+      </w:r>
+      <w:proofErr w:type="spellStart"/>
+      <w:r>
+        <w:t>p.e</w:t>
+      </w:r>
+      <w:proofErr w:type="spellEnd"/>
+      <w:r>
+        <w:t xml:space="preserve">. de la mutación </w:t>
       </w:r>
       <w:r>
         <w:rPr>
@@ -1232,11 +1710,33 @@
           <w:numId w:val="5"/>
         </w:numPr>
       </w:pPr>
-      <w:r>
-        <w:rPr>
-          <w:lang w:val="en-US"/>
-        </w:rPr>
-        <w:t xml:space="preserve">Partimos de un texto: </w:t>
+      <w:proofErr w:type="spellStart"/>
+      <w:r>
+        <w:rPr>
+          <w:lang w:val="en-US"/>
+        </w:rPr>
+        <w:t>Partimos</w:t>
+      </w:r>
+      <w:proofErr w:type="spellEnd"/>
+      <w:r>
+        <w:rPr>
+          <w:lang w:val="en-US"/>
+        </w:rPr>
+        <w:t xml:space="preserve"> de un </w:t>
+      </w:r>
+      <w:proofErr w:type="spellStart"/>
+      <w:r>
+        <w:rPr>
+          <w:lang w:val="en-US"/>
+        </w:rPr>
+        <w:t>texto</w:t>
+      </w:r>
+      <w:proofErr w:type="spellEnd"/>
+      <w:r>
+        <w:rPr>
+          <w:lang w:val="en-US"/>
+        </w:rPr>
+        <w:t xml:space="preserve">: </w:t>
       </w:r>
       <w:r>
         <w:rPr>
@@ -1478,6 +1978,7 @@
       <w:r>
         <w:t xml:space="preserve">osibles relaciones con (V600E, </w:t>
       </w:r>
+      <w:proofErr w:type="spellStart"/>
       <w:r>
         <w:rPr>
           <w:color w:val="000000"/>
@@ -1485,9 +1986,11 @@
         </w:rPr>
         <w:t>vemurafenib</w:t>
       </w:r>
+      <w:proofErr w:type="spellEnd"/>
       <w:r>
         <w:t xml:space="preserve">) y (V600E, </w:t>
       </w:r>
+      <w:proofErr w:type="spellStart"/>
       <w:r>
         <w:rPr>
           <w:color w:val="000000"/>
@@ -1495,6 +1998,7 @@
         </w:rPr>
         <w:t>dabrafenib</w:t>
       </w:r>
+      <w:proofErr w:type="spellEnd"/>
       <w:r>
         <w:t>).</w:t>
       </w:r>
@@ -1549,7 +2053,35 @@
         <w:rPr>
           <w:lang w:val="en-US"/>
         </w:rPr>
-        <w:t>BSSA: Combinar todas con AND</w:t>
+        <w:t xml:space="preserve">BSSA: </w:t>
+      </w:r>
+      <w:proofErr w:type="spellStart"/>
+      <w:r>
+        <w:rPr>
+          <w:lang w:val="en-US"/>
+        </w:rPr>
+        <w:t>Combinar</w:t>
+      </w:r>
+      <w:proofErr w:type="spellEnd"/>
+      <w:r>
+        <w:rPr>
+          <w:lang w:val="en-US"/>
+        </w:rPr>
+        <w:t xml:space="preserve"> </w:t>
+      </w:r>
+      <w:proofErr w:type="spellStart"/>
+      <w:r>
+        <w:rPr>
+          <w:lang w:val="en-US"/>
+        </w:rPr>
+        <w:t>todas</w:t>
+      </w:r>
+      <w:proofErr w:type="spellEnd"/>
+      <w:r>
+        <w:rPr>
+          <w:lang w:val="en-US"/>
+        </w:rPr>
+        <w:t xml:space="preserve"> con AND</w:t>
       </w:r>
       <w:r>
         <w:rPr>
@@ -1579,7 +2111,35 @@
         <w:rPr>
           <w:lang w:val="en-US"/>
         </w:rPr>
-        <w:t>BSSO: Combinar todas con OR</w:t>
+        <w:t xml:space="preserve">BSSO: </w:t>
+      </w:r>
+      <w:proofErr w:type="spellStart"/>
+      <w:r>
+        <w:rPr>
+          <w:lang w:val="en-US"/>
+        </w:rPr>
+        <w:t>Combinar</w:t>
+      </w:r>
+      <w:proofErr w:type="spellEnd"/>
+      <w:r>
+        <w:rPr>
+          <w:lang w:val="en-US"/>
+        </w:rPr>
+        <w:t xml:space="preserve"> </w:t>
+      </w:r>
+      <w:proofErr w:type="spellStart"/>
+      <w:r>
+        <w:rPr>
+          <w:lang w:val="en-US"/>
+        </w:rPr>
+        <w:t>todas</w:t>
+      </w:r>
+      <w:proofErr w:type="spellEnd"/>
+      <w:r>
+        <w:rPr>
+          <w:lang w:val="en-US"/>
+        </w:rPr>
+        <w:t xml:space="preserve"> con OR</w:t>
       </w:r>
       <w:r>
         <w:rPr>
@@ -1623,8 +2183,13 @@
       <w:r>
         <w:t xml:space="preserve">(V600E and BRAF </w:t>
       </w:r>
-      <w:r>
-        <w:t xml:space="preserve">or V600E </w:t>
+      <w:proofErr w:type="spellStart"/>
+      <w:r>
+        <w:t>or</w:t>
+      </w:r>
+      <w:proofErr w:type="spellEnd"/>
+      <w:r>
+        <w:t xml:space="preserve"> V600E </w:t>
       </w:r>
       <w:r>
         <w:t>and melanoma)</w:t>
@@ -1639,7 +2204,15 @@
         </w:numPr>
       </w:pPr>
       <w:r>
-        <w:t>Lanzar las búsquedas en BEST Search y guardar los scores</w:t>
+        <w:t xml:space="preserve">Lanzar las búsquedas en BEST </w:t>
+      </w:r>
+      <w:proofErr w:type="spellStart"/>
+      <w:r>
+        <w:t>Search</w:t>
+      </w:r>
+      <w:proofErr w:type="spellEnd"/>
+      <w:r>
+        <w:t xml:space="preserve"> y guardar los scores</w:t>
       </w:r>
     </w:p>
     <w:p/>
@@ -2199,6 +2772,119 @@
       </w:rPr>
     </w:lvl>
   </w:abstractNum>
+  <w:abstractNum w:abstractNumId="5" w15:restartNumberingAfterBreak="0">
+    <w:nsid w:val="777D37B8"/>
+    <w:multiLevelType w:val="hybridMultilevel"/>
+    <w:tmpl w:val="BA7E122E"/>
+    <w:lvl w:ilvl="0" w:tplc="0C0A0001">
+      <w:start w:val="1"/>
+      <w:numFmt w:val="bullet"/>
+      <w:lvlText w:val=""/>
+      <w:lvlJc w:val="left"/>
+      <w:pPr>
+        <w:ind w:left="1068" w:hanging="360"/>
+      </w:pPr>
+      <w:rPr>
+        <w:rFonts w:ascii="Symbol" w:hAnsi="Symbol" w:hint="default"/>
+      </w:rPr>
+    </w:lvl>
+    <w:lvl w:ilvl="1" w:tplc="0C0A0003" w:tentative="1">
+      <w:start w:val="1"/>
+      <w:numFmt w:val="bullet"/>
+      <w:lvlText w:val="o"/>
+      <w:lvlJc w:val="left"/>
+      <w:pPr>
+        <w:ind w:left="1788" w:hanging="360"/>
+      </w:pPr>
+      <w:rPr>
+        <w:rFonts w:ascii="Courier New" w:hAnsi="Courier New" w:cs="Courier New" w:hint="default"/>
+      </w:rPr>
+    </w:lvl>
+    <w:lvl w:ilvl="2" w:tplc="0C0A0005" w:tentative="1">
+      <w:start w:val="1"/>
+      <w:numFmt w:val="bullet"/>
+      <w:lvlText w:val=""/>
+      <w:lvlJc w:val="left"/>
+      <w:pPr>
+        <w:ind w:left="2508" w:hanging="360"/>
+      </w:pPr>
+      <w:rPr>
+        <w:rFonts w:ascii="Wingdings" w:hAnsi="Wingdings" w:hint="default"/>
+      </w:rPr>
+    </w:lvl>
+    <w:lvl w:ilvl="3" w:tplc="0C0A0001" w:tentative="1">
+      <w:start w:val="1"/>
+      <w:numFmt w:val="bullet"/>
+      <w:lvlText w:val=""/>
+      <w:lvlJc w:val="left"/>
+      <w:pPr>
+        <w:ind w:left="3228" w:hanging="360"/>
+      </w:pPr>
+      <w:rPr>
+        <w:rFonts w:ascii="Symbol" w:hAnsi="Symbol" w:hint="default"/>
+      </w:rPr>
+    </w:lvl>
+    <w:lvl w:ilvl="4" w:tplc="0C0A0003" w:tentative="1">
+      <w:start w:val="1"/>
+      <w:numFmt w:val="bullet"/>
+      <w:lvlText w:val="o"/>
+      <w:lvlJc w:val="left"/>
+      <w:pPr>
+        <w:ind w:left="3948" w:hanging="360"/>
+      </w:pPr>
+      <w:rPr>
+        <w:rFonts w:ascii="Courier New" w:hAnsi="Courier New" w:cs="Courier New" w:hint="default"/>
+      </w:rPr>
+    </w:lvl>
+    <w:lvl w:ilvl="5" w:tplc="0C0A0005" w:tentative="1">
+      <w:start w:val="1"/>
+      <w:numFmt w:val="bullet"/>
+      <w:lvlText w:val=""/>
+      <w:lvlJc w:val="left"/>
+      <w:pPr>
+        <w:ind w:left="4668" w:hanging="360"/>
+      </w:pPr>
+      <w:rPr>
+        <w:rFonts w:ascii="Wingdings" w:hAnsi="Wingdings" w:hint="default"/>
+      </w:rPr>
+    </w:lvl>
+    <w:lvl w:ilvl="6" w:tplc="0C0A0001" w:tentative="1">
+      <w:start w:val="1"/>
+      <w:numFmt w:val="bullet"/>
+      <w:lvlText w:val=""/>
+      <w:lvlJc w:val="left"/>
+      <w:pPr>
+        <w:ind w:left="5388" w:hanging="360"/>
+      </w:pPr>
+      <w:rPr>
+        <w:rFonts w:ascii="Symbol" w:hAnsi="Symbol" w:hint="default"/>
+      </w:rPr>
+    </w:lvl>
+    <w:lvl w:ilvl="7" w:tplc="0C0A0003" w:tentative="1">
+      <w:start w:val="1"/>
+      <w:numFmt w:val="bullet"/>
+      <w:lvlText w:val="o"/>
+      <w:lvlJc w:val="left"/>
+      <w:pPr>
+        <w:ind w:left="6108" w:hanging="360"/>
+      </w:pPr>
+      <w:rPr>
+        <w:rFonts w:ascii="Courier New" w:hAnsi="Courier New" w:cs="Courier New" w:hint="default"/>
+      </w:rPr>
+    </w:lvl>
+    <w:lvl w:ilvl="8" w:tplc="0C0A0005" w:tentative="1">
+      <w:start w:val="1"/>
+      <w:numFmt w:val="bullet"/>
+      <w:lvlText w:val=""/>
+      <w:lvlJc w:val="left"/>
+      <w:pPr>
+        <w:ind w:left="6828" w:hanging="360"/>
+      </w:pPr>
+      <w:rPr>
+        <w:rFonts w:ascii="Wingdings" w:hAnsi="Wingdings" w:hint="default"/>
+      </w:rPr>
+    </w:lvl>
+  </w:abstractNum>
   <w:num w:numId="1">
     <w:abstractNumId w:val="2"/>
   </w:num>
@@ -2213,6 +2899,9 @@
   </w:num>
   <w:num w:numId="5">
     <w:abstractNumId w:val="1"/>
+  </w:num>
+  <w:num w:numId="6">
+    <w:abstractNumId w:val="5"/>
   </w:num>
 </w:numbering>
 </file>
@@ -2340,6 +3029,7 @@
     <w:lsdException w:name="HTML Sample" w:semiHidden="1" w:unhideWhenUsed="1"/>
     <w:lsdException w:name="HTML Typewriter" w:semiHidden="1" w:unhideWhenUsed="1"/>
     <w:lsdException w:name="HTML Variable" w:semiHidden="1" w:unhideWhenUsed="1"/>
+    <w:lsdException w:name="Normal Table" w:semiHidden="1" w:unhideWhenUsed="1"/>
     <w:lsdException w:name="annotation subject" w:semiHidden="1" w:unhideWhenUsed="1"/>
     <w:lsdException w:name="No List" w:semiHidden="1" w:unhideWhenUsed="1"/>
     <w:lsdException w:name="Outline List 1" w:semiHidden="1" w:unhideWhenUsed="1"/>
@@ -2386,8 +3076,10 @@
     <w:lsdException w:name="Table Subtle 2" w:semiHidden="1" w:unhideWhenUsed="1"/>
     <w:lsdException w:name="Table Web 1" w:semiHidden="1" w:unhideWhenUsed="1"/>
     <w:lsdException w:name="Table Web 2" w:semiHidden="1" w:unhideWhenUsed="1"/>
+    <w:lsdException w:name="Table Web 3" w:semiHidden="1" w:unhideWhenUsed="1"/>
     <w:lsdException w:name="Balloon Text" w:semiHidden="1" w:unhideWhenUsed="1"/>
     <w:lsdException w:name="Table Grid" w:uiPriority="39"/>
+    <w:lsdException w:name="Table Theme" w:semiHidden="1" w:unhideWhenUsed="1"/>
     <w:lsdException w:name="Placeholder Text" w:semiHidden="1"/>
     <w:lsdException w:name="No Spacing" w:uiPriority="1" w:qFormat="1"/>
     <w:lsdException w:name="Light Shading" w:uiPriority="60"/>

</xml_diff>